<commit_message>
Add the video link
</commit_message>
<xml_diff>
--- a/09 Debug a REST API Extension/Debut A Rest API Extension.docx
+++ b/09 Debug a REST API Extension/Debut A Rest API Extension.docx
@@ -80,33 +80,29 @@
           <w:numId w:val="0"/>
         </w:numPr>
         <w:ind w:left="567"/>
-      </w:pPr>
-      <w:r>
-        <w:t xml:space="preserve">PY’s Bonita Tutorial </w:t>
-      </w:r>
-      <w:r>
-        <w:t>20</w:t>
-      </w:r>
-      <w:r>
-        <w:t>20</w:t>
-      </w:r>
-    </w:p>
-    <w:p>
-      <w:pPr>
-        <w:pStyle w:val="Sous-titre"/>
-        <w:numPr>
-          <w:ilvl w:val="0"/>
-          <w:numId w:val="0"/>
-        </w:numPr>
-        <w:ind w:left="567"/>
+        <w:rPr>
+          <w:lang w:val="es-ES"/>
+        </w:rPr>
       </w:pPr>
       <w:proofErr w:type="spellStart"/>
       <w:r>
-        <w:t>Github</w:t>
+        <w:rPr>
+          <w:lang w:val="es-ES"/>
+        </w:rPr>
+        <w:t>PY’s</w:t>
       </w:r>
       <w:proofErr w:type="spellEnd"/>
       <w:r>
-        <w:t xml:space="preserve">: </w:t>
+        <w:rPr>
+          <w:lang w:val="es-ES"/>
+        </w:rPr>
+        <w:t xml:space="preserve"> Bonita Tutorial </w:t>
+      </w:r>
+      <w:r>
+        <w:rPr>
+          <w:lang w:val="es-ES"/>
+        </w:rPr>
+        <w:t>2020</w:t>
       </w:r>
     </w:p>
     <w:p>
@@ -118,8 +114,36 @@
         </w:numPr>
         <w:ind w:left="567"/>
         <w:rPr>
-          <w:sz w:val="36"/>
-          <w:szCs w:val="20"/>
+          <w:lang w:val="es-ES"/>
+        </w:rPr>
+      </w:pPr>
+      <w:proofErr w:type="spellStart"/>
+      <w:r>
+        <w:rPr>
+          <w:lang w:val="es-ES"/>
+        </w:rPr>
+        <w:t>Github</w:t>
+      </w:r>
+      <w:proofErr w:type="spellEnd"/>
+      <w:r>
+        <w:rPr>
+          <w:lang w:val="es-ES"/>
+        </w:rPr>
+        <w:t xml:space="preserve">: </w:t>
+      </w:r>
+    </w:p>
+    <w:p>
+      <w:pPr>
+        <w:pStyle w:val="Sous-titre"/>
+        <w:numPr>
+          <w:ilvl w:val="0"/>
+          <w:numId w:val="0"/>
+        </w:numPr>
+        <w:ind w:left="567"/>
+        <w:rPr>
+          <w:rStyle w:val="Lienhypertexte"/>
+          <w:sz w:val="24"/>
+          <w:szCs w:val="8"/>
         </w:rPr>
       </w:pPr>
       <w:hyperlink r:id="rId8" w:history="1">
@@ -128,6 +152,7 @@
             <w:rStyle w:val="Lienhypertexte"/>
             <w:sz w:val="24"/>
             <w:szCs w:val="8"/>
+            <w:lang w:val="es-ES"/>
           </w:rPr>
           <w:t>https://github.com/Bonitasoft-Community/pytutorial/tree/master/09%20Debug%20a%20REST%20API%20Extension</w:t>
         </w:r>
@@ -135,17 +160,50 @@
     </w:p>
     <w:p>
       <w:pPr>
+        <w:pStyle w:val="Sous-titre"/>
+        <w:numPr>
+          <w:ilvl w:val="0"/>
+          <w:numId w:val="0"/>
+        </w:numPr>
+        <w:ind w:left="567"/>
+        <w:rPr>
+          <w:lang w:val="es-ES"/>
+        </w:rPr>
+      </w:pPr>
+      <w:r>
+        <w:rPr>
+          <w:lang w:val="es-ES"/>
+        </w:rPr>
+        <w:t xml:space="preserve">Tutorial: </w:t>
+      </w:r>
+      <w:hyperlink r:id="rId9" w:tgtFrame="_blank" w:history="1">
+        <w:r>
+          <w:rPr>
+            <w:rStyle w:val="Lienhypertexte"/>
+            <w:sz w:val="24"/>
+            <w:szCs w:val="8"/>
+            <w:lang w:val="es-ES"/>
+          </w:rPr>
+          <w:t>https://youtu.be/luIlf7SoVCE</w:t>
+        </w:r>
+      </w:hyperlink>
+    </w:p>
+    <w:p>
+      <w:pPr>
         <w:spacing w:before="800"/>
         <w:ind w:left="-1418" w:right="-1418"/>
+        <w:rPr>
+          <w:lang w:val="es-ES"/>
+        </w:rPr>
       </w:pPr>
     </w:p>
     <w:p>
       <w:pPr>
         <w:pStyle w:val="Titre"/>
         <w:sectPr>
-          <w:headerReference w:type="default" r:id="rId9"/>
-          <w:footerReference w:type="default" r:id="rId10"/>
-          <w:footerReference w:type="first" r:id="rId11"/>
+          <w:headerReference w:type="default" r:id="rId10"/>
+          <w:footerReference w:type="default" r:id="rId11"/>
+          <w:footerReference w:type="first" r:id="rId12"/>
           <w:pgSz w:w="11906" w:h="16838"/>
           <w:pgMar w:top="567" w:right="284" w:bottom="0" w:left="1418" w:header="709" w:footer="0" w:gutter="0"/>
           <w:cols w:space="708"/>
@@ -153,6 +211,8 @@
           <w:docGrid w:linePitch="360"/>
         </w:sectPr>
       </w:pPr>
+      <w:bookmarkStart w:id="0" w:name="_GoBack"/>
+      <w:bookmarkEnd w:id="0"/>
     </w:p>
     <w:sdt>
       <w:sdtPr>
@@ -189,8 +249,6 @@
           <w:r>
             <w:t>Table of content</w:t>
           </w:r>
-          <w:bookmarkStart w:id="0" w:name="_GoBack"/>
-          <w:bookmarkEnd w:id="0"/>
         </w:p>
         <w:p>
           <w:pPr>
@@ -701,7 +759,7 @@
                     <pic:cNvPicPr/>
                   </pic:nvPicPr>
                   <pic:blipFill>
-                    <a:blip r:embed="rId12"/>
+                    <a:blip r:embed="rId13"/>
                     <a:stretch>
                       <a:fillRect/>
                     </a:stretch>
@@ -748,7 +806,7 @@
                     <pic:cNvPicPr/>
                   </pic:nvPicPr>
                   <pic:blipFill>
-                    <a:blip r:embed="rId13"/>
+                    <a:blip r:embed="rId14"/>
                     <a:stretch>
                       <a:fillRect/>
                     </a:stretch>
@@ -858,7 +916,7 @@
       <w:r>
         <w:t xml:space="preserve">Find in the GITHUB PY’s Tutorial </w:t>
       </w:r>
-      <w:hyperlink r:id="rId14" w:history="1">
+      <w:hyperlink r:id="rId15" w:history="1">
         <w:r>
           <w:rPr>
             <w:rStyle w:val="Lienhypertexte"/>
@@ -879,7 +937,7 @@
       </w:r>
     </w:p>
     <w:p>
-      <w:hyperlink r:id="rId15" w:history="1">
+      <w:hyperlink r:id="rId16" w:history="1">
         <w:r>
           <w:rPr>
             <w:rStyle w:val="Lienhypertexte"/>
@@ -899,123 +957,6 @@
             <wp:extent cx="5194291" cy="2805854"/>
             <wp:effectExtent l="0" t="0" r="6985" b="0"/>
             <wp:docPr id="10" name="Image 10"/>
-            <wp:cNvGraphicFramePr>
-              <a:graphicFrameLocks xmlns:a="http://schemas.openxmlformats.org/drawingml/2006/main" noChangeAspect="1"/>
-            </wp:cNvGraphicFramePr>
-            <a:graphic xmlns:a="http://schemas.openxmlformats.org/drawingml/2006/main">
-              <a:graphicData uri="http://schemas.openxmlformats.org/drawingml/2006/picture">
-                <pic:pic xmlns:pic="http://schemas.openxmlformats.org/drawingml/2006/picture">
-                  <pic:nvPicPr>
-                    <pic:cNvPr id="1" name=""/>
-                    <pic:cNvPicPr/>
-                  </pic:nvPicPr>
-                  <pic:blipFill>
-                    <a:blip r:embed="rId16"/>
-                    <a:stretch>
-                      <a:fillRect/>
-                    </a:stretch>
-                  </pic:blipFill>
-                  <pic:spPr>
-                    <a:xfrm>
-                      <a:off x="0" y="0"/>
-                      <a:ext cx="5198568" cy="2808164"/>
-                    </a:xfrm>
-                    <a:prstGeom prst="rect">
-                      <a:avLst/>
-                    </a:prstGeom>
-                  </pic:spPr>
-                </pic:pic>
-              </a:graphicData>
-            </a:graphic>
-          </wp:inline>
-        </w:drawing>
-      </w:r>
-    </w:p>
-    <w:p>
-      <w:pPr>
-        <w:pStyle w:val="Titre1"/>
-      </w:pPr>
-      <w:r>
-        <w:t xml:space="preserve"> </w:t>
-      </w:r>
-      <w:bookmarkStart w:id="3" w:name="_Toc47531632"/>
-      <w:r>
-        <w:t>The IDE Project (Eclipse)</w:t>
-      </w:r>
-      <w:bookmarkEnd w:id="3"/>
-    </w:p>
-    <w:p>
-      <w:r>
-        <w:t xml:space="preserve">Run </w:t>
-      </w:r>
-      <w:proofErr w:type="gramStart"/>
-      <w:r>
-        <w:t>a</w:t>
-      </w:r>
-      <w:proofErr w:type="gramEnd"/>
-      <w:r>
-        <w:t xml:space="preserve"> IDE like Eclipse. Attach the Bonita Tomcat process</w:t>
-      </w:r>
-      <w:r>
-        <w:t>.</w:t>
-      </w:r>
-    </w:p>
-    <w:p>
-      <w:r>
-        <w:t>Create a Java Project and set the path in &lt;STUDIO&gt;/workspace/&lt;</w:t>
-      </w:r>
-      <w:proofErr w:type="spellStart"/>
-      <w:r>
-        <w:t>MyRepository</w:t>
-      </w:r>
-      <w:proofErr w:type="spellEnd"/>
-      <w:r>
-        <w:t>&gt;/</w:t>
-      </w:r>
-      <w:proofErr w:type="spellStart"/>
-      <w:r>
-        <w:t>restAPIExtensions</w:t>
-      </w:r>
-      <w:proofErr w:type="spellEnd"/>
-      <w:r>
-        <w:t>/</w:t>
-      </w:r>
-      <w:proofErr w:type="spellStart"/>
-      <w:r>
-        <w:t>pydivider</w:t>
-      </w:r>
-      <w:proofErr w:type="spellEnd"/>
-      <w:r>
-        <w:t>.</w:t>
-      </w:r>
-    </w:p>
-    <w:p>
-      <w:pPr>
-        <w:keepNext/>
-      </w:pPr>
-      <w:r>
-        <w:lastRenderedPageBreak/>
-        <w:t xml:space="preserve">It’s important to check in the Java Build Path properties that the Groovy Path is correctly visible, else you </w:t>
-      </w:r>
-      <w:proofErr w:type="gramStart"/>
-      <w:r>
-        <w:t>have to</w:t>
-      </w:r>
-      <w:proofErr w:type="gramEnd"/>
-      <w:r>
-        <w:t xml:space="preserve"> add it.</w:t>
-      </w:r>
-    </w:p>
-    <w:p>
-      <w:pPr>
-        <w:pStyle w:val="figure"/>
-      </w:pPr>
-      <w:r>
-        <w:drawing>
-          <wp:inline distT="0" distB="0" distL="0" distR="0" wp14:anchorId="5E587A7C" wp14:editId="035FC709">
-            <wp:extent cx="4457027" cy="2892001"/>
-            <wp:effectExtent l="0" t="0" r="1270" b="3810"/>
-            <wp:docPr id="11" name="Image 11"/>
             <wp:cNvGraphicFramePr>
               <a:graphicFrameLocks xmlns:a="http://schemas.openxmlformats.org/drawingml/2006/main" noChangeAspect="1"/>
             </wp:cNvGraphicFramePr>
@@ -1035,7 +976,7 @@
                   <pic:spPr>
                     <a:xfrm>
                       <a:off x="0" y="0"/>
-                      <a:ext cx="4468622" cy="2899524"/>
+                      <a:ext cx="5198568" cy="2808164"/>
                     </a:xfrm>
                     <a:prstGeom prst="rect">
                       <a:avLst/>
@@ -1050,10 +991,77 @@
     </w:p>
     <w:p>
       <w:pPr>
+        <w:pStyle w:val="Titre1"/>
+      </w:pPr>
+      <w:r>
+        <w:t xml:space="preserve"> </w:t>
+      </w:r>
+      <w:bookmarkStart w:id="3" w:name="_Toc47531632"/>
+      <w:r>
+        <w:t>The IDE Project (Eclipse)</w:t>
+      </w:r>
+      <w:bookmarkEnd w:id="3"/>
+    </w:p>
+    <w:p>
+      <w:r>
+        <w:t xml:space="preserve">Run </w:t>
+      </w:r>
+      <w:proofErr w:type="gramStart"/>
+      <w:r>
+        <w:t>a</w:t>
+      </w:r>
+      <w:proofErr w:type="gramEnd"/>
+      <w:r>
+        <w:t xml:space="preserve"> IDE like Eclipse. Attach the Bonita Tomcat process</w:t>
+      </w:r>
+      <w:r>
+        <w:t>.</w:t>
+      </w:r>
+    </w:p>
+    <w:p>
+      <w:r>
+        <w:t>Create a Java Project and set the path in &lt;STUDIO&gt;/workspace/&lt;</w:t>
+      </w:r>
+      <w:proofErr w:type="spellStart"/>
+      <w:r>
+        <w:t>MyRepository</w:t>
+      </w:r>
+      <w:proofErr w:type="spellEnd"/>
+      <w:r>
+        <w:t>&gt;/</w:t>
+      </w:r>
+      <w:proofErr w:type="spellStart"/>
+      <w:r>
+        <w:t>restAPIExtensions</w:t>
+      </w:r>
+      <w:proofErr w:type="spellEnd"/>
+      <w:r>
+        <w:t>/</w:t>
+      </w:r>
+      <w:proofErr w:type="spellStart"/>
+      <w:r>
+        <w:t>pydivider</w:t>
+      </w:r>
+      <w:proofErr w:type="spellEnd"/>
+      <w:r>
+        <w:t>.</w:t>
+      </w:r>
+    </w:p>
+    <w:p>
+      <w:pPr>
         <w:keepNext/>
       </w:pPr>
       <w:r>
-        <w:t>Then, it’s possible now to see the source code, and set a breakpoint on a line:</w:t>
+        <w:lastRenderedPageBreak/>
+        <w:t xml:space="preserve">It’s important to check in the Java Build Path properties that the Groovy Path is correctly visible, else you </w:t>
+      </w:r>
+      <w:proofErr w:type="gramStart"/>
+      <w:r>
+        <w:t>have to</w:t>
+      </w:r>
+      <w:proofErr w:type="gramEnd"/>
+      <w:r>
+        <w:t xml:space="preserve"> add it.</w:t>
       </w:r>
     </w:p>
     <w:p>
@@ -1062,10 +1070,10 @@
       </w:pPr>
       <w:r>
         <w:drawing>
-          <wp:inline distT="0" distB="0" distL="0" distR="0" wp14:anchorId="0C634B89" wp14:editId="58558123">
-            <wp:extent cx="4667674" cy="2422122"/>
-            <wp:effectExtent l="0" t="0" r="0" b="0"/>
-            <wp:docPr id="12" name="Image 12"/>
+          <wp:inline distT="0" distB="0" distL="0" distR="0" wp14:anchorId="5E587A7C" wp14:editId="035FC709">
+            <wp:extent cx="4457027" cy="2892001"/>
+            <wp:effectExtent l="0" t="0" r="1270" b="3810"/>
+            <wp:docPr id="11" name="Image 11"/>
             <wp:cNvGraphicFramePr>
               <a:graphicFrameLocks xmlns:a="http://schemas.openxmlformats.org/drawingml/2006/main" noChangeAspect="1"/>
             </wp:cNvGraphicFramePr>
@@ -1085,7 +1093,7 @@
                   <pic:spPr>
                     <a:xfrm>
                       <a:off x="0" y="0"/>
-                      <a:ext cx="4677170" cy="2427049"/>
+                      <a:ext cx="4468622" cy="2899524"/>
                     </a:xfrm>
                     <a:prstGeom prst="rect">
                       <a:avLst/>
@@ -1100,24 +1108,10 @@
     </w:p>
     <w:p>
       <w:pPr>
-        <w:pStyle w:val="ListHeading1"/>
-      </w:pPr>
-      <w:bookmarkStart w:id="4" w:name="_Toc47531633"/>
-      <w:r>
-        <w:lastRenderedPageBreak/>
-        <w:t xml:space="preserve">Set up the </w:t>
-      </w:r>
-      <w:r>
-        <w:t>debugger</w:t>
-      </w:r>
-      <w:bookmarkEnd w:id="4"/>
-    </w:p>
-    <w:p>
-      <w:pPr>
         <w:keepNext/>
       </w:pPr>
       <w:r>
-        <w:t>Go to Debug&gt;Configuration and add a new “Remote Java Application” configuration:</w:t>
+        <w:t>Then, it’s possible now to see the source code, and set a breakpoint on a line:</w:t>
       </w:r>
     </w:p>
     <w:p>
@@ -1126,10 +1120,10 @@
       </w:pPr>
       <w:r>
         <w:drawing>
-          <wp:inline distT="0" distB="0" distL="0" distR="0" wp14:anchorId="634808A9" wp14:editId="5D811947">
-            <wp:extent cx="3802760" cy="2970953"/>
-            <wp:effectExtent l="0" t="0" r="7620" b="1270"/>
-            <wp:docPr id="5" name="Image 5"/>
+          <wp:inline distT="0" distB="0" distL="0" distR="0" wp14:anchorId="0C634B89" wp14:editId="58558123">
+            <wp:extent cx="4667674" cy="2422122"/>
+            <wp:effectExtent l="0" t="0" r="0" b="0"/>
+            <wp:docPr id="12" name="Image 12"/>
             <wp:cNvGraphicFramePr>
               <a:graphicFrameLocks xmlns:a="http://schemas.openxmlformats.org/drawingml/2006/main" noChangeAspect="1"/>
             </wp:cNvGraphicFramePr>
@@ -1149,7 +1143,7 @@
                   <pic:spPr>
                     <a:xfrm>
                       <a:off x="0" y="0"/>
-                      <a:ext cx="3813485" cy="2979332"/>
+                      <a:ext cx="4677170" cy="2427049"/>
                     </a:xfrm>
                     <a:prstGeom prst="rect">
                       <a:avLst/>
@@ -1164,18 +1158,24 @@
     </w:p>
     <w:p>
       <w:pPr>
+        <w:pStyle w:val="ListHeading1"/>
+      </w:pPr>
+      <w:bookmarkStart w:id="4" w:name="_Toc47531633"/>
+      <w:r>
+        <w:lastRenderedPageBreak/>
+        <w:t xml:space="preserve">Set up the </w:t>
+      </w:r>
+      <w:r>
+        <w:t>debugger</w:t>
+      </w:r>
+      <w:bookmarkEnd w:id="4"/>
+    </w:p>
+    <w:p>
+      <w:pPr>
         <w:keepNext/>
       </w:pPr>
       <w:r>
-        <w:t xml:space="preserve">Give a name, and set the Connection </w:t>
-      </w:r>
-      <w:proofErr w:type="gramStart"/>
-      <w:r>
-        <w:t>properties :</w:t>
-      </w:r>
-      <w:proofErr w:type="gramEnd"/>
-      <w:r>
-        <w:t xml:space="preserve"> localhost and 8000 (this is the port number you gave at the Tomcat configuration): </w:t>
+        <w:t>Go to Debug&gt;Configuration and add a new “Remote Java Application” configuration:</w:t>
       </w:r>
     </w:p>
     <w:p>
@@ -1184,10 +1184,10 @@
       </w:pPr>
       <w:r>
         <w:drawing>
-          <wp:inline distT="0" distB="0" distL="0" distR="0" wp14:anchorId="3CB3A97C" wp14:editId="5379DB14">
-            <wp:extent cx="4001419" cy="3869267"/>
-            <wp:effectExtent l="0" t="0" r="0" b="0"/>
-            <wp:docPr id="13" name="Image 13"/>
+          <wp:inline distT="0" distB="0" distL="0" distR="0" wp14:anchorId="634808A9" wp14:editId="5D811947">
+            <wp:extent cx="3802760" cy="2970953"/>
+            <wp:effectExtent l="0" t="0" r="7620" b="1270"/>
+            <wp:docPr id="5" name="Image 5"/>
             <wp:cNvGraphicFramePr>
               <a:graphicFrameLocks xmlns:a="http://schemas.openxmlformats.org/drawingml/2006/main" noChangeAspect="1"/>
             </wp:cNvGraphicFramePr>
@@ -1207,6 +1207,64 @@
                   <pic:spPr>
                     <a:xfrm>
                       <a:off x="0" y="0"/>
+                      <a:ext cx="3813485" cy="2979332"/>
+                    </a:xfrm>
+                    <a:prstGeom prst="rect">
+                      <a:avLst/>
+                    </a:prstGeom>
+                  </pic:spPr>
+                </pic:pic>
+              </a:graphicData>
+            </a:graphic>
+          </wp:inline>
+        </w:drawing>
+      </w:r>
+    </w:p>
+    <w:p>
+      <w:pPr>
+        <w:keepNext/>
+      </w:pPr>
+      <w:r>
+        <w:t xml:space="preserve">Give a name, and set the Connection </w:t>
+      </w:r>
+      <w:proofErr w:type="gramStart"/>
+      <w:r>
+        <w:t>properties :</w:t>
+      </w:r>
+      <w:proofErr w:type="gramEnd"/>
+      <w:r>
+        <w:t xml:space="preserve"> localhost and 8000 (this is the port number you gave at the Tomcat configuration): </w:t>
+      </w:r>
+    </w:p>
+    <w:p>
+      <w:pPr>
+        <w:pStyle w:val="figure"/>
+      </w:pPr>
+      <w:r>
+        <w:drawing>
+          <wp:inline distT="0" distB="0" distL="0" distR="0" wp14:anchorId="3CB3A97C" wp14:editId="5379DB14">
+            <wp:extent cx="4001419" cy="3869267"/>
+            <wp:effectExtent l="0" t="0" r="0" b="0"/>
+            <wp:docPr id="13" name="Image 13"/>
+            <wp:cNvGraphicFramePr>
+              <a:graphicFrameLocks xmlns:a="http://schemas.openxmlformats.org/drawingml/2006/main" noChangeAspect="1"/>
+            </wp:cNvGraphicFramePr>
+            <a:graphic xmlns:a="http://schemas.openxmlformats.org/drawingml/2006/main">
+              <a:graphicData uri="http://schemas.openxmlformats.org/drawingml/2006/picture">
+                <pic:pic xmlns:pic="http://schemas.openxmlformats.org/drawingml/2006/picture">
+                  <pic:nvPicPr>
+                    <pic:cNvPr id="1" name=""/>
+                    <pic:cNvPicPr/>
+                  </pic:nvPicPr>
+                  <pic:blipFill>
+                    <a:blip r:embed="rId21"/>
+                    <a:stretch>
+                      <a:fillRect/>
+                    </a:stretch>
+                  </pic:blipFill>
+                  <pic:spPr>
+                    <a:xfrm>
+                      <a:off x="0" y="0"/>
                       <a:ext cx="4013067" cy="3880530"/>
                     </a:xfrm>
                     <a:prstGeom prst="rect">
@@ -1262,7 +1320,7 @@
                     <pic:cNvPicPr/>
                   </pic:nvPicPr>
                   <pic:blipFill>
-                    <a:blip r:embed="rId21"/>
+                    <a:blip r:embed="rId22"/>
                     <a:stretch>
                       <a:fillRect/>
                     </a:stretch>

</xml_diff>